<commit_message>
Incorporando o modelo ao documento
vai
</commit_message>
<xml_diff>
--- a/documentacao/bancodedados/PHP, BD e Postgres_INSERIR e LISTAR.docx
+++ b/documentacao/bancodedados/PHP, BD e Postgres_INSERIR e LISTAR.docx
@@ -497,6 +497,87 @@
           <w:szCs w:val="20"/>
         </w:rPr>
       </w:pPr>
+      <w:bookmarkStart w:id="0" w:name="_GoBack"/>
+      <w:r>
+        <w:rPr>
+          <w:i/>
+          <w:noProof/>
+          <w:sz w:val="20"/>
+          <w:szCs w:val="20"/>
+          <w:lang w:val="en-US"/>
+        </w:rPr>
+        <w:drawing>
+          <wp:inline distT="0" distB="0" distL="0" distR="0" wp14:anchorId="2D4C1B07" wp14:editId="75575469">
+            <wp:extent cx="6120130" cy="4227794"/>
+            <wp:effectExtent l="0" t="0" r="1270" b="0"/>
+            <wp:docPr id="5" name="Picture 1"/>
+            <wp:cNvGraphicFramePr>
+              <a:graphicFrameLocks xmlns:a="http://schemas.openxmlformats.org/drawingml/2006/main" noChangeAspect="1"/>
+            </wp:cNvGraphicFramePr>
+            <a:graphic xmlns:a="http://schemas.openxmlformats.org/drawingml/2006/main">
+              <a:graphicData uri="http://schemas.openxmlformats.org/drawingml/2006/picture">
+                <pic:pic xmlns:pic="http://schemas.openxmlformats.org/drawingml/2006/picture">
+                  <pic:nvPicPr>
+                    <pic:cNvPr id="0" name="Picture 1"/>
+                    <pic:cNvPicPr>
+                      <a:picLocks noChangeAspect="1" noChangeArrowheads="1"/>
+                    </pic:cNvPicPr>
+                  </pic:nvPicPr>
+                  <pic:blipFill>
+                    <a:blip r:embed="rId9">
+                      <a:extLst>
+                        <a:ext uri="{28A0092B-C50C-407E-A947-70E740481C1C}">
+                          <a14:useLocalDpi xmlns:a14="http://schemas.microsoft.com/office/drawing/2010/main" val="0"/>
+                        </a:ext>
+                      </a:extLst>
+                    </a:blip>
+                    <a:srcRect/>
+                    <a:stretch>
+                      <a:fillRect/>
+                    </a:stretch>
+                  </pic:blipFill>
+                  <pic:spPr bwMode="auto">
+                    <a:xfrm>
+                      <a:off x="0" y="0"/>
+                      <a:ext cx="6120130" cy="4227794"/>
+                    </a:xfrm>
+                    <a:prstGeom prst="rect">
+                      <a:avLst/>
+                    </a:prstGeom>
+                    <a:noFill/>
+                    <a:ln>
+                      <a:noFill/>
+                    </a:ln>
+                  </pic:spPr>
+                </pic:pic>
+              </a:graphicData>
+            </a:graphic>
+          </wp:inline>
+        </w:drawing>
+      </w:r>
+      <w:bookmarkEnd w:id="0"/>
+    </w:p>
+    <w:p>
+      <w:pPr>
+        <w:spacing w:after="0"/>
+        <w:jc w:val="both"/>
+        <w:rPr>
+          <w:i/>
+          <w:sz w:val="20"/>
+          <w:szCs w:val="20"/>
+        </w:rPr>
+      </w:pPr>
+    </w:p>
+    <w:p>
+      <w:pPr>
+        <w:spacing w:after="0"/>
+        <w:jc w:val="both"/>
+        <w:rPr>
+          <w:i/>
+          <w:sz w:val="20"/>
+          <w:szCs w:val="20"/>
+        </w:rPr>
+      </w:pPr>
       <w:r>
         <w:rPr>
           <w:i/>
@@ -612,7 +693,7 @@
           <w:szCs w:val="20"/>
         </w:rPr>
       </w:pPr>
-      <w:hyperlink r:id="rId9" w:history="1">
+      <w:hyperlink r:id="rId10" w:history="1">
         <w:r>
           <w:rPr>
             <w:rStyle w:val="Hyperlink"/>
@@ -911,6 +992,7 @@
           <w:sz w:val="20"/>
           <w:szCs w:val="20"/>
         </w:rPr>
+        <w:lastRenderedPageBreak/>
         <w:t xml:space="preserve">    </w:t>
       </w:r>
       <w:proofErr w:type="spellStart"/>
@@ -1973,7 +2055,6 @@
           <w:sz w:val="20"/>
           <w:szCs w:val="20"/>
         </w:rPr>
-        <w:lastRenderedPageBreak/>
         <w:t>Faremos agora a consulta aos registros do banco de dados usando PHP. Para isso vamos observar a seguinte implementação:</w:t>
       </w:r>
     </w:p>
@@ -3014,6 +3095,7 @@
           <w:sz w:val="20"/>
           <w:szCs w:val="20"/>
         </w:rPr>
+        <w:lastRenderedPageBreak/>
         <w:t xml:space="preserve">        ?&gt;</w:t>
       </w:r>
     </w:p>
@@ -3485,7 +3567,7 @@
                     </pic:cNvPicPr>
                   </pic:nvPicPr>
                   <pic:blipFill>
-                    <a:blip r:embed="rId10">
+                    <a:blip r:embed="rId11">
                       <a:extLst>
                         <a:ext uri="{28A0092B-C50C-407E-A947-70E740481C1C}">
                           <a14:useLocalDpi xmlns:a14="http://schemas.microsoft.com/office/drawing/2010/main" val="0"/>
@@ -3583,7 +3665,6 @@
           <w:sz w:val="20"/>
           <w:szCs w:val="20"/>
         </w:rPr>
-        <w:lastRenderedPageBreak/>
         <w:t xml:space="preserve">Após a conexão com a base de dados podemos observar que ele realiza o comando SQL que lista os registros da tabela </w:t>
       </w:r>
       <w:r>
@@ -3892,7 +3973,7 @@
                     </pic:cNvPicPr>
                   </pic:nvPicPr>
                   <pic:blipFill>
-                    <a:blip r:embed="rId11">
+                    <a:blip r:embed="rId12">
                       <a:extLst>
                         <a:ext uri="{28A0092B-C50C-407E-A947-70E740481C1C}">
                           <a14:useLocalDpi xmlns:a14="http://schemas.microsoft.com/office/drawing/2010/main" val="0"/>
@@ -3946,7 +4027,7 @@
                     </pic:cNvPicPr>
                   </pic:nvPicPr>
                   <pic:blipFill>
-                    <a:blip r:embed="rId12">
+                    <a:blip r:embed="rId13">
                       <a:extLst>
                         <a:ext uri="{28A0092B-C50C-407E-A947-70E740481C1C}">
                           <a14:useLocalDpi xmlns:a14="http://schemas.microsoft.com/office/drawing/2010/main" val="0"/>
@@ -3991,14 +4072,27 @@
       <w:r>
         <w:t xml:space="preserve"> </w:t>
       </w:r>
-      <w:fldSimple w:instr=" SEQ Figura \* ARABIC ">
-        <w:r>
-          <w:rPr>
-            <w:noProof/>
-          </w:rPr>
-          <w:t>1</w:t>
-        </w:r>
-      </w:fldSimple>
+      <w:r>
+        <w:fldChar w:fldCharType="begin"/>
+      </w:r>
+      <w:r>
+        <w:instrText xml:space="preserve"> SEQ Figura \* ARABIC </w:instrText>
+      </w:r>
+      <w:r>
+        <w:fldChar w:fldCharType="separate"/>
+      </w:r>
+      <w:r>
+        <w:rPr>
+          <w:noProof/>
+        </w:rPr>
+        <w:t>1</w:t>
+      </w:r>
+      <w:r>
+        <w:rPr>
+          <w:noProof/>
+        </w:rPr>
+        <w:fldChar w:fldCharType="end"/>
+      </w:r>
       <w:r>
         <w:t xml:space="preserve"> - </w:t>
       </w:r>
@@ -4018,14 +4112,27 @@
       <w:r>
         <w:t xml:space="preserve"> </w:t>
       </w:r>
-      <w:fldSimple w:instr=" SEQ Figura \* ARABIC ">
-        <w:r>
-          <w:rPr>
-            <w:noProof/>
-          </w:rPr>
-          <w:t>2</w:t>
-        </w:r>
-      </w:fldSimple>
+      <w:r>
+        <w:fldChar w:fldCharType="begin"/>
+      </w:r>
+      <w:r>
+        <w:instrText xml:space="preserve"> SEQ Figura \* ARABIC </w:instrText>
+      </w:r>
+      <w:r>
+        <w:fldChar w:fldCharType="separate"/>
+      </w:r>
+      <w:r>
+        <w:rPr>
+          <w:noProof/>
+        </w:rPr>
+        <w:t>2</w:t>
+      </w:r>
+      <w:r>
+        <w:rPr>
+          <w:noProof/>
+        </w:rPr>
+        <w:fldChar w:fldCharType="end"/>
+      </w:r>
       <w:r>
         <w:t xml:space="preserve"> - </w:t>
       </w:r>
@@ -4252,6 +4359,7 @@
           <w:sz w:val="20"/>
           <w:szCs w:val="20"/>
         </w:rPr>
+        <w:lastRenderedPageBreak/>
         <w:t xml:space="preserve">Agora vamos ao processo de inserção de registros na base de dados. </w:t>
       </w:r>
     </w:p>
@@ -5329,7 +5437,6 @@
           <w:sz w:val="20"/>
           <w:szCs w:val="20"/>
         </w:rPr>
-        <w:lastRenderedPageBreak/>
         <w:t xml:space="preserve">    &lt;/</w:t>
       </w:r>
       <w:proofErr w:type="spellStart"/>
@@ -5758,6 +5865,7 @@
           <w:szCs w:val="20"/>
           <w:lang w:val="en-US"/>
         </w:rPr>
+        <w:lastRenderedPageBreak/>
         <w:drawing>
           <wp:inline distT="0" distB="0" distL="0" distR="0" wp14:anchorId="7B0B2A63" wp14:editId="161036F1">
             <wp:extent cx="6120130" cy="2197332"/>
@@ -5776,7 +5884,7 @@
                     </pic:cNvPicPr>
                   </pic:nvPicPr>
                   <pic:blipFill>
-                    <a:blip r:embed="rId13">
+                    <a:blip r:embed="rId14">
                       <a:extLst>
                         <a:ext uri="{28A0092B-C50C-407E-A947-70E740481C1C}">
                           <a14:useLocalDpi xmlns:a14="http://schemas.microsoft.com/office/drawing/2010/main" val="0"/>
@@ -5890,7 +5998,7 @@
                     </pic:cNvPicPr>
                   </pic:nvPicPr>
                   <pic:blipFill>
-                    <a:blip r:embed="rId14">
+                    <a:blip r:embed="rId15">
                       <a:extLst>
                         <a:ext uri="{28A0092B-C50C-407E-A947-70E740481C1C}">
                           <a14:useLocalDpi xmlns:a14="http://schemas.microsoft.com/office/drawing/2010/main" val="0"/>
@@ -5948,8 +6056,6 @@
         </w:rPr>
         <w:t>Medicina</w:t>
       </w:r>
-      <w:bookmarkStart w:id="0" w:name="_GoBack"/>
-      <w:bookmarkEnd w:id="0"/>
       <w:r>
         <w:rPr>
           <w:i/>

</xml_diff>